<commit_message>
EDA and problem statement
</commit_message>
<xml_diff>
--- a/Project flow.docx
+++ b/Project flow.docx
@@ -64,7 +64,124 @@
     </w:p>
     <w:p>
       <w:r>
+        <w:drawing>
+          <wp:inline distT="0" distB="0" distL="0" distR="0" wp14:anchorId="419B29F5" wp14:editId="1A55A455">
+            <wp:extent cx="5962647" cy="409575"/>
+            <wp:effectExtent l="0" t="0" r="635" b="0"/>
+            <wp:docPr id="419937648" name="Picture 1"/>
+            <wp:cNvGraphicFramePr>
+              <a:graphicFrameLocks xmlns:a="http://schemas.openxmlformats.org/drawingml/2006/main" noChangeAspect="1"/>
+            </wp:cNvGraphicFramePr>
+            <a:graphic xmlns:a="http://schemas.openxmlformats.org/drawingml/2006/main">
+              <a:graphicData uri="http://schemas.openxmlformats.org/drawingml/2006/picture">
+                <pic:pic xmlns:pic="http://schemas.openxmlformats.org/drawingml/2006/picture">
+                  <pic:nvPicPr>
+                    <pic:cNvPr id="419937648" name=""/>
+                    <pic:cNvPicPr/>
+                  </pic:nvPicPr>
+                  <pic:blipFill>
+                    <a:blip r:embed="rId9"/>
+                    <a:stretch>
+                      <a:fillRect/>
+                    </a:stretch>
+                  </pic:blipFill>
+                  <pic:spPr>
+                    <a:xfrm>
+                      <a:off x="0" y="0"/>
+                      <a:ext cx="5966010" cy="409806"/>
+                    </a:xfrm>
+                    <a:prstGeom prst="rect">
+                      <a:avLst/>
+                    </a:prstGeom>
+                  </pic:spPr>
+                </pic:pic>
+              </a:graphicData>
+            </a:graphic>
+          </wp:inline>
+        </w:drawing>
+      </w:r>
+    </w:p>
+    <w:p>
+      <w:r>
+        <w:drawing>
+          <wp:inline distT="0" distB="0" distL="0" distR="0" wp14:anchorId="7E03892A" wp14:editId="68B21986">
+            <wp:extent cx="4544059" cy="295316"/>
+            <wp:effectExtent l="0" t="0" r="9525" b="9525"/>
+            <wp:docPr id="177169374" name="Picture 1"/>
+            <wp:cNvGraphicFramePr>
+              <a:graphicFrameLocks xmlns:a="http://schemas.openxmlformats.org/drawingml/2006/main" noChangeAspect="1"/>
+            </wp:cNvGraphicFramePr>
+            <a:graphic xmlns:a="http://schemas.openxmlformats.org/drawingml/2006/main">
+              <a:graphicData uri="http://schemas.openxmlformats.org/drawingml/2006/picture">
+                <pic:pic xmlns:pic="http://schemas.openxmlformats.org/drawingml/2006/picture">
+                  <pic:nvPicPr>
+                    <pic:cNvPr id="177169374" name=""/>
+                    <pic:cNvPicPr/>
+                  </pic:nvPicPr>
+                  <pic:blipFill>
+                    <a:blip r:embed="rId10"/>
+                    <a:stretch>
+                      <a:fillRect/>
+                    </a:stretch>
+                  </pic:blipFill>
+                  <pic:spPr>
+                    <a:xfrm>
+                      <a:off x="0" y="0"/>
+                      <a:ext cx="4544059" cy="295316"/>
+                    </a:xfrm>
+                    <a:prstGeom prst="rect">
+                      <a:avLst/>
+                    </a:prstGeom>
+                  </pic:spPr>
+                </pic:pic>
+              </a:graphicData>
+            </a:graphic>
+          </wp:inline>
+        </w:drawing>
+      </w:r>
+    </w:p>
+    <w:p>
+      <w:r>
         <w:t>Step-4 – git init</w:t>
+      </w:r>
+    </w:p>
+    <w:p>
+      <w:r>
+        <w:drawing>
+          <wp:inline distT="0" distB="0" distL="0" distR="0" wp14:anchorId="568A0510" wp14:editId="07F1299B">
+            <wp:extent cx="5753903" cy="495369"/>
+            <wp:effectExtent l="0" t="0" r="0" b="0"/>
+            <wp:docPr id="1917520692" name="Picture 1"/>
+            <wp:cNvGraphicFramePr>
+              <a:graphicFrameLocks xmlns:a="http://schemas.openxmlformats.org/drawingml/2006/main" noChangeAspect="1"/>
+            </wp:cNvGraphicFramePr>
+            <a:graphic xmlns:a="http://schemas.openxmlformats.org/drawingml/2006/main">
+              <a:graphicData uri="http://schemas.openxmlformats.org/drawingml/2006/picture">
+                <pic:pic xmlns:pic="http://schemas.openxmlformats.org/drawingml/2006/picture">
+                  <pic:nvPicPr>
+                    <pic:cNvPr id="1917520692" name=""/>
+                    <pic:cNvPicPr/>
+                  </pic:nvPicPr>
+                  <pic:blipFill>
+                    <a:blip r:embed="rId11"/>
+                    <a:stretch>
+                      <a:fillRect/>
+                    </a:stretch>
+                  </pic:blipFill>
+                  <pic:spPr>
+                    <a:xfrm>
+                      <a:off x="0" y="0"/>
+                      <a:ext cx="5753903" cy="495369"/>
+                    </a:xfrm>
+                    <a:prstGeom prst="rect">
+                      <a:avLst/>
+                    </a:prstGeom>
+                  </pic:spPr>
+                </pic:pic>
+              </a:graphicData>
+            </a:graphic>
+          </wp:inline>
+        </w:drawing>
       </w:r>
     </w:p>
     <w:p>
@@ -93,7 +210,7 @@
                     <pic:cNvPicPr/>
                   </pic:nvPicPr>
                   <pic:blipFill>
-                    <a:blip r:embed="rId9"/>
+                    <a:blip r:embed="rId12"/>
                     <a:stretch>
                       <a:fillRect/>
                     </a:stretch>
@@ -132,7 +249,7 @@
                     <pic:cNvPicPr/>
                   </pic:nvPicPr>
                   <pic:blipFill>
-                    <a:blip r:embed="rId10"/>
+                    <a:blip r:embed="rId13"/>
                     <a:stretch>
                       <a:fillRect/>
                     </a:stretch>
@@ -171,7 +288,7 @@
                     <pic:cNvPicPr/>
                   </pic:nvPicPr>
                   <pic:blipFill>
-                    <a:blip r:embed="rId11"/>
+                    <a:blip r:embed="rId14"/>
                     <a:stretch>
                       <a:fillRect/>
                     </a:stretch>
@@ -194,13 +311,8 @@
     </w:p>
     <w:p/>
     <w:p/>
-    <w:p/>
-    <w:p/>
-    <w:p/>
-    <w:p/>
-    <w:p>
-      <w:r>
-        <w:lastRenderedPageBreak/>
+    <w:p>
+      <w:r>
         <w:t>Step-6 create a requirements.</w:t>
       </w:r>
       <w:r>
@@ -228,7 +340,7 @@
                     <pic:cNvPicPr/>
                   </pic:nvPicPr>
                   <pic:blipFill>
-                    <a:blip r:embed="rId12"/>
+                    <a:blip r:embed="rId15"/>
                     <a:stretch>
                       <a:fillRect/>
                     </a:stretch>
@@ -272,7 +384,7 @@
                     <pic:cNvPicPr/>
                   </pic:nvPicPr>
                   <pic:blipFill>
-                    <a:blip r:embed="rId13"/>
+                    <a:blip r:embed="rId16"/>
                     <a:stretch>
                       <a:fillRect/>
                     </a:stretch>
@@ -305,7 +417,12 @@
         <w:t>is use to find out how many</w:t>
       </w:r>
       <w:r>
-        <w:t xml:space="preserve"> packages there are create a source folder and put __init__.py in it</w:t>
+        <w:t xml:space="preserve"> packages there are </w:t>
+      </w:r>
+    </w:p>
+    <w:p>
+      <w:r>
+        <w:t>create a source folder and put __init__.py in it</w:t>
       </w:r>
       <w:r>
         <w:t xml:space="preserve"> </w:t>
@@ -333,7 +450,7 @@
                     <pic:cNvPicPr/>
                   </pic:nvPicPr>
                   <pic:blipFill>
-                    <a:blip r:embed="rId14"/>
+                    <a:blip r:embed="rId17"/>
                     <a:stretch>
                       <a:fillRect/>
                     </a:stretch>
@@ -382,7 +499,13 @@
     </w:p>
     <w:p>
       <w:r>
-        <w:t>Step-1 create a folder name component in src with</w:t>
+        <w:t xml:space="preserve">Step-1 create a folder name component </w:t>
+      </w:r>
+      <w:r>
+        <w:t>,</w:t>
+      </w:r>
+      <w:r>
+        <w:t>in src with</w:t>
       </w:r>
     </w:p>
     <w:p>
@@ -470,10 +593,10 @@
       </w:pPr>
       <w:r>
         <w:drawing>
-          <wp:inline distT="0" distB="0" distL="0" distR="0" wp14:anchorId="30054C3B" wp14:editId="6D91576D">
-            <wp:extent cx="6591300" cy="3514725"/>
-            <wp:effectExtent l="0" t="0" r="0" b="9525"/>
-            <wp:docPr id="1775674626" name="Picture 1" descr="A screen shot of a computer program&#10;&#10;Description automatically generated"/>
+          <wp:inline distT="0" distB="0" distL="0" distR="0" wp14:anchorId="3AEF1557" wp14:editId="78E1F373">
+            <wp:extent cx="4991100" cy="3004827"/>
+            <wp:effectExtent l="0" t="0" r="0" b="5080"/>
+            <wp:docPr id="1509750761" name="Picture 1" descr="A screen shot of a computer program&#10;&#10;Description automatically generated"/>
             <wp:cNvGraphicFramePr>
               <a:graphicFrameLocks xmlns:a="http://schemas.openxmlformats.org/drawingml/2006/main" noChangeAspect="1"/>
             </wp:cNvGraphicFramePr>
@@ -481,11 +604,11 @@
               <a:graphicData uri="http://schemas.openxmlformats.org/drawingml/2006/picture">
                 <pic:pic xmlns:pic="http://schemas.openxmlformats.org/drawingml/2006/picture">
                   <pic:nvPicPr>
-                    <pic:cNvPr id="1775674626" name="Picture 1" descr="A screen shot of a computer program&#10;&#10;Description automatically generated"/>
+                    <pic:cNvPr id="1509750761" name="Picture 1" descr="A screen shot of a computer program&#10;&#10;Description automatically generated"/>
                     <pic:cNvPicPr/>
                   </pic:nvPicPr>
                   <pic:blipFill>
-                    <a:blip r:embed="rId15"/>
+                    <a:blip r:embed="rId18"/>
                     <a:stretch>
                       <a:fillRect/>
                     </a:stretch>
@@ -493,7 +616,7 @@
                   <pic:spPr>
                     <a:xfrm>
                       <a:off x="0" y="0"/>
-                      <a:ext cx="6591300" cy="3514725"/>
+                      <a:ext cx="5000222" cy="3010319"/>
                     </a:xfrm>
                     <a:prstGeom prst="rect">
                       <a:avLst/>
@@ -507,11 +630,6 @@
       </w:r>
     </w:p>
     <w:p>
-      <w:pPr>
-        <w:pStyle w:val="ListParagraph"/>
-      </w:pPr>
-    </w:p>
-    <w:p>
       <w:r>
         <w:t>Now run the file In the terminal</w:t>
       </w:r>
@@ -519,9 +637,9 @@
     <w:p>
       <w:r>
         <w:drawing>
-          <wp:inline distT="0" distB="0" distL="0" distR="0" wp14:anchorId="0FB81CAB" wp14:editId="158B5430">
-            <wp:extent cx="6858000" cy="923925"/>
-            <wp:effectExtent l="0" t="0" r="0" b="9525"/>
+          <wp:inline distT="0" distB="0" distL="0" distR="0" wp14:anchorId="0FB81CAB" wp14:editId="4B0A108D">
+            <wp:extent cx="5210175" cy="701926"/>
+            <wp:effectExtent l="0" t="0" r="0" b="3175"/>
             <wp:docPr id="1392952359" name="Picture 1" descr="A black screen with white text&#10;&#10;Description automatically generated"/>
             <wp:cNvGraphicFramePr>
               <a:graphicFrameLocks xmlns:a="http://schemas.openxmlformats.org/drawingml/2006/main" noChangeAspect="1"/>
@@ -534,7 +652,7 @@
                     <pic:cNvPicPr/>
                   </pic:nvPicPr>
                   <pic:blipFill>
-                    <a:blip r:embed="rId16"/>
+                    <a:blip r:embed="rId19"/>
                     <a:stretch>
                       <a:fillRect/>
                     </a:stretch>
@@ -542,7 +660,7 @@
                   <pic:spPr>
                     <a:xfrm>
                       <a:off x="0" y="0"/>
-                      <a:ext cx="6858000" cy="923925"/>
+                      <a:ext cx="5251816" cy="707536"/>
                     </a:xfrm>
                     <a:prstGeom prst="rect">
                       <a:avLst/>
@@ -558,9 +676,9 @@
     <w:p>
       <w:r>
         <w:drawing>
-          <wp:inline distT="0" distB="0" distL="0" distR="0" wp14:anchorId="6FDB68CA" wp14:editId="4DDF6D9F">
-            <wp:extent cx="6858000" cy="669925"/>
-            <wp:effectExtent l="0" t="0" r="0" b="0"/>
+          <wp:inline distT="0" distB="0" distL="0" distR="0" wp14:anchorId="6FDB68CA" wp14:editId="292E8314">
+            <wp:extent cx="5962650" cy="647655"/>
+            <wp:effectExtent l="0" t="0" r="0" b="635"/>
             <wp:docPr id="573885626" name="Picture 1"/>
             <wp:cNvGraphicFramePr>
               <a:graphicFrameLocks xmlns:a="http://schemas.openxmlformats.org/drawingml/2006/main" noChangeAspect="1"/>
@@ -573,7 +691,7 @@
                     <pic:cNvPicPr/>
                   </pic:nvPicPr>
                   <pic:blipFill>
-                    <a:blip r:embed="rId17"/>
+                    <a:blip r:embed="rId20"/>
                     <a:stretch>
                       <a:fillRect/>
                     </a:stretch>
@@ -581,7 +699,7 @@
                   <pic:spPr>
                     <a:xfrm>
                       <a:off x="0" y="0"/>
-                      <a:ext cx="6858000" cy="669925"/>
+                      <a:ext cx="5992755" cy="650925"/>
                     </a:xfrm>
                     <a:prstGeom prst="rect">
                       <a:avLst/>
@@ -594,6 +712,51 @@
         </w:drawing>
       </w:r>
     </w:p>
+    <w:p>
+      <w:r>
+        <w:t>New log file is created</w:t>
+      </w:r>
+    </w:p>
+    <w:p>
+      <w:r>
+        <w:drawing>
+          <wp:inline distT="0" distB="0" distL="0" distR="0" wp14:anchorId="1AD58D68" wp14:editId="0D9E7CA4">
+            <wp:extent cx="5210902" cy="514422"/>
+            <wp:effectExtent l="0" t="0" r="0" b="0"/>
+            <wp:docPr id="1523841798" name="Picture 1" descr="A black background with numbers and numbers&#10;&#10;Description automatically generated"/>
+            <wp:cNvGraphicFramePr>
+              <a:graphicFrameLocks xmlns:a="http://schemas.openxmlformats.org/drawingml/2006/main" noChangeAspect="1"/>
+            </wp:cNvGraphicFramePr>
+            <a:graphic xmlns:a="http://schemas.openxmlformats.org/drawingml/2006/main">
+              <a:graphicData uri="http://schemas.openxmlformats.org/drawingml/2006/picture">
+                <pic:pic xmlns:pic="http://schemas.openxmlformats.org/drawingml/2006/picture">
+                  <pic:nvPicPr>
+                    <pic:cNvPr id="1523841798" name="Picture 1" descr="A black background with numbers and numbers&#10;&#10;Description automatically generated"/>
+                    <pic:cNvPicPr/>
+                  </pic:nvPicPr>
+                  <pic:blipFill>
+                    <a:blip r:embed="rId21"/>
+                    <a:stretch>
+                      <a:fillRect/>
+                    </a:stretch>
+                  </pic:blipFill>
+                  <pic:spPr>
+                    <a:xfrm>
+                      <a:off x="0" y="0"/>
+                      <a:ext cx="5210902" cy="514422"/>
+                    </a:xfrm>
+                    <a:prstGeom prst="rect">
+                      <a:avLst/>
+                    </a:prstGeom>
+                  </pic:spPr>
+                </pic:pic>
+              </a:graphicData>
+            </a:graphic>
+          </wp:inline>
+        </w:drawing>
+      </w:r>
+    </w:p>
+    <w:p/>
     <w:p>
       <w:pPr>
         <w:pStyle w:val="ListParagraph"/>
@@ -633,7 +796,7 @@
                     <pic:cNvPicPr/>
                   </pic:nvPicPr>
                   <pic:blipFill>
-                    <a:blip r:embed="rId18"/>
+                    <a:blip r:embed="rId22"/>
                     <a:stretch>
                       <a:fillRect/>
                     </a:stretch>
@@ -688,7 +851,7 @@
                     <pic:cNvPicPr/>
                   </pic:nvPicPr>
                   <pic:blipFill>
-                    <a:blip r:embed="rId19"/>
+                    <a:blip r:embed="rId23"/>
                     <a:stretch>
                       <a:fillRect/>
                     </a:stretch>
@@ -763,7 +926,7 @@
                     <pic:cNvPicPr/>
                   </pic:nvPicPr>
                   <pic:blipFill>
-                    <a:blip r:embed="rId20"/>
+                    <a:blip r:embed="rId24"/>
                     <a:stretch>
                       <a:fillRect/>
                     </a:stretch>
@@ -824,7 +987,7 @@
                     <pic:cNvPicPr/>
                   </pic:nvPicPr>
                   <pic:blipFill>
-                    <a:blip r:embed="rId21"/>
+                    <a:blip r:embed="rId25"/>
                     <a:stretch>
                       <a:fillRect/>
                     </a:stretch>
@@ -876,7 +1039,7 @@
                     <pic:cNvPicPr/>
                   </pic:nvPicPr>
                   <pic:blipFill>
-                    <a:blip r:embed="rId22"/>
+                    <a:blip r:embed="rId26"/>
                     <a:stretch>
                       <a:fillRect/>
                     </a:stretch>
@@ -2412,15 +2575,8 @@
 <file path=customXml/itemProps1.xml><?xml version="1.0" encoding="utf-8"?>
 <ds:datastoreItem xmlns:ds="http://schemas.openxmlformats.org/officeDocument/2006/customXml" ds:itemID="{5430E729-1DF8-45B8-9E8A-914C276B62B9}">
   <ds:schemaRefs>
-    <ds:schemaRef ds:uri="http://schemas.microsoft.com/office/2006/documentManagement/types"/>
-    <ds:schemaRef ds:uri="http://purl.org/dc/elements/1.1/"/>
-    <ds:schemaRef ds:uri="http://purl.org/dc/terms/"/>
-    <ds:schemaRef ds:uri="http://www.w3.org/XML/1998/namespace"/>
-    <ds:schemaRef ds:uri="http://purl.org/dc/dcmitype/"/>
-    <ds:schemaRef ds:uri="http://schemas.openxmlformats.org/package/2006/metadata/core-properties"/>
-    <ds:schemaRef ds:uri="3490f288-a9b1-4631-8ec3-0a304ba78d90"/>
+    <ds:schemaRef ds:uri="http://schemas.microsoft.com/office/2006/metadata/properties"/>
     <ds:schemaRef ds:uri="http://schemas.microsoft.com/office/infopath/2007/PartnerControls"/>
-    <ds:schemaRef ds:uri="http://schemas.microsoft.com/office/2006/metadata/properties"/>
   </ds:schemaRefs>
 </ds:datastoreItem>
 </file>

</xml_diff>